<commit_message>
added ngrok http link
</commit_message>
<xml_diff>
--- a/ReportAdityaShukla12312951.docx
+++ b/ReportAdityaShukla12312951.docx
@@ -419,7 +419,23 @@
           <w:sz w:val="28"/>
           <w:szCs w:val="28"/>
         </w:rPr>
-        <w:t xml:space="preserve"> 2.1 Data Sources (GridStatus &amp; PJM) 2.2 Dataset 1: Generation Outages 2.3 Dataset 2: Power Grid Prices 2.4 Data Dictionary</w:t>
+        <w:t xml:space="preserve"> 2.1 Data Sources (</w:t>
+      </w:r>
+      <w:proofErr w:type="spellStart"/>
+      <w:r>
+        <w:rPr>
+          <w:sz w:val="28"/>
+          <w:szCs w:val="28"/>
+        </w:rPr>
+        <w:t>GridStatus</w:t>
+      </w:r>
+      <w:proofErr w:type="spellEnd"/>
+      <w:r>
+        <w:rPr>
+          <w:sz w:val="28"/>
+          <w:szCs w:val="28"/>
+        </w:rPr>
+        <w:t xml:space="preserve"> &amp; PJM) 2.2 Dataset 1: Generation Outages 2.3 Dataset 2: Power Grid Prices 2.4 Data Dictionary</w:t>
       </w:r>
     </w:p>
     <w:p>
@@ -1168,23 +1184,23 @@
           <w:sz w:val="28"/>
           <w:szCs w:val="28"/>
         </w:rPr>
-        <w:t>Both the real and synthetic datasets underwent rigorous preprocessing, including timezone normalization to UTC, handling of null values, and the generation of "Lag Features" (e.g., $t</w:t>
-      </w:r>
-      <w:proofErr w:type="gramStart"/>
-      <w:r>
-        <w:rPr>
-          <w:sz w:val="28"/>
-          <w:szCs w:val="28"/>
-        </w:rPr>
-        <w:t>-1</w:t>
-      </w:r>
-      <w:proofErr w:type="gramEnd"/>
-      <w:r>
-        <w:rPr>
-          <w:sz w:val="28"/>
-          <w:szCs w:val="28"/>
-        </w:rPr>
-        <w:t>$, $t-7$) to ensure compatibility with supervised machine learning algorithms.</w:t>
+        <w:t xml:space="preserve">Both the real and synthetic datasets underwent rigorous preprocessing, including </w:t>
+      </w:r>
+      <w:proofErr w:type="spellStart"/>
+      <w:r>
+        <w:rPr>
+          <w:sz w:val="28"/>
+          <w:szCs w:val="28"/>
+        </w:rPr>
+        <w:t>timezone</w:t>
+      </w:r>
+      <w:proofErr w:type="spellEnd"/>
+      <w:r>
+        <w:rPr>
+          <w:sz w:val="28"/>
+          <w:szCs w:val="28"/>
+        </w:rPr>
+        <w:t xml:space="preserve"> normalization to UTC, handling of null values, and the generation of "Lag Features" (e.g., $t-1$, $t-7$) to ensure compatibility with supervised machine learning algorithms.</w:t>
       </w:r>
     </w:p>
     <w:p>
@@ -1672,23 +1688,7 @@
           <w:sz w:val="28"/>
           <w:szCs w:val="28"/>
         </w:rPr>
-        <w:t xml:space="preserve">This dataset tracks the megawatt (MW) capacity unavailable for </w:t>
-      </w:r>
-      <w:proofErr w:type="gramStart"/>
-      <w:r>
-        <w:rPr>
-          <w:sz w:val="28"/>
-          <w:szCs w:val="28"/>
-        </w:rPr>
-        <w:t>generation</w:t>
-      </w:r>
-      <w:proofErr w:type="gramEnd"/>
-      <w:r>
-        <w:rPr>
-          <w:sz w:val="28"/>
-          <w:szCs w:val="28"/>
-        </w:rPr>
-        <w:t>.</w:t>
+        <w:t>This dataset tracks the megawatt (MW) capacity unavailable for generation.</w:t>
       </w:r>
     </w:p>
     <w:p>
@@ -1772,7 +1772,23 @@
           <w:sz w:val="28"/>
           <w:szCs w:val="28"/>
         </w:rPr>
-        <w:t xml:space="preserve"> total_outages_mw (The sum of Forced + Maintenance + Planned outages).</w:t>
+        <w:t xml:space="preserve"> </w:t>
+      </w:r>
+      <w:proofErr w:type="spellStart"/>
+      <w:r>
+        <w:rPr>
+          <w:sz w:val="28"/>
+          <w:szCs w:val="28"/>
+        </w:rPr>
+        <w:t>total_outages_mw</w:t>
+      </w:r>
+      <w:proofErr w:type="spellEnd"/>
+      <w:r>
+        <w:rPr>
+          <w:sz w:val="28"/>
+          <w:szCs w:val="28"/>
+        </w:rPr>
+        <w:t xml:space="preserve"> (The sum of Forced + Maintenance + Planned outages).</w:t>
       </w:r>
     </w:p>
     <w:p>
@@ -1979,6 +1995,7 @@
                 <w:szCs w:val="28"/>
               </w:rPr>
             </w:pPr>
+            <w:proofErr w:type="spellStart"/>
             <w:r>
               <w:rPr>
                 <w:sz w:val="28"/>
@@ -1986,6 +2003,7 @@
               </w:rPr>
               <w:t>interval_start_local</w:t>
             </w:r>
+            <w:proofErr w:type="spellEnd"/>
           </w:p>
         </w:tc>
         <w:tc>
@@ -2001,6 +2019,7 @@
                 <w:szCs w:val="28"/>
               </w:rPr>
             </w:pPr>
+            <w:proofErr w:type="spellStart"/>
             <w:r>
               <w:rPr>
                 <w:sz w:val="28"/>
@@ -2008,6 +2027,7 @@
               </w:rPr>
               <w:t>DateTime</w:t>
             </w:r>
+            <w:proofErr w:type="spellEnd"/>
           </w:p>
         </w:tc>
         <w:tc>
@@ -2125,6 +2145,7 @@
                 <w:szCs w:val="28"/>
               </w:rPr>
             </w:pPr>
+            <w:proofErr w:type="spellStart"/>
             <w:r>
               <w:rPr>
                 <w:sz w:val="28"/>
@@ -2132,6 +2153,7 @@
               </w:rPr>
               <w:t>total_outage_mw</w:t>
             </w:r>
+            <w:proofErr w:type="spellEnd"/>
           </w:p>
         </w:tc>
         <w:tc>
@@ -2198,6 +2220,7 @@
                 <w:szCs w:val="28"/>
               </w:rPr>
             </w:pPr>
+            <w:proofErr w:type="spellStart"/>
             <w:r>
               <w:rPr>
                 <w:sz w:val="28"/>
@@ -2205,6 +2228,7 @@
               </w:rPr>
               <w:t>natural_gas_price</w:t>
             </w:r>
+            <w:proofErr w:type="spellEnd"/>
           </w:p>
         </w:tc>
         <w:tc>
@@ -2248,23 +2272,7 @@
                 <w:sz w:val="28"/>
                 <w:szCs w:val="28"/>
               </w:rPr>
-              <w:t xml:space="preserve">Market price for Natural Gas </w:t>
-            </w:r>
-            <w:proofErr w:type="gramStart"/>
-            <w:r>
-              <w:rPr>
-                <w:sz w:val="28"/>
-                <w:szCs w:val="28"/>
-              </w:rPr>
-              <w:t>generation</w:t>
-            </w:r>
-            <w:proofErr w:type="gramEnd"/>
-            <w:r>
-              <w:rPr>
-                <w:sz w:val="28"/>
-                <w:szCs w:val="28"/>
-              </w:rPr>
-              <w:t xml:space="preserve"> ($/MWh).</w:t>
+              <w:t>Market price for Natural Gas generation ($/MWh).</w:t>
             </w:r>
           </w:p>
         </w:tc>
@@ -2287,6 +2295,7 @@
                 <w:szCs w:val="28"/>
               </w:rPr>
             </w:pPr>
+            <w:proofErr w:type="spellStart"/>
             <w:r>
               <w:rPr>
                 <w:sz w:val="28"/>
@@ -2295,6 +2304,7 @@
               <w:lastRenderedPageBreak/>
               <w:t>solar_price</w:t>
             </w:r>
+            <w:proofErr w:type="spellEnd"/>
           </w:p>
         </w:tc>
         <w:tc>
@@ -2361,6 +2371,7 @@
                 <w:szCs w:val="28"/>
               </w:rPr>
             </w:pPr>
+            <w:proofErr w:type="spellStart"/>
             <w:r>
               <w:rPr>
                 <w:sz w:val="28"/>
@@ -2368,6 +2379,7 @@
               </w:rPr>
               <w:t>wind_price</w:t>
             </w:r>
+            <w:proofErr w:type="spellEnd"/>
           </w:p>
         </w:tc>
         <w:tc>
@@ -2529,7 +2541,71 @@
           <w:sz w:val="28"/>
           <w:szCs w:val="28"/>
         </w:rPr>
-        <w:t xml:space="preserve"> We converted all timestamps to timezone-naive UTC format using pd.to_datetime(..., utc=True).dt.tz_convert(None).</w:t>
+        <w:t xml:space="preserve"> We converted all timestamps to </w:t>
+      </w:r>
+      <w:proofErr w:type="spellStart"/>
+      <w:r>
+        <w:rPr>
+          <w:sz w:val="28"/>
+          <w:szCs w:val="28"/>
+        </w:rPr>
+        <w:t>timezone</w:t>
+      </w:r>
+      <w:proofErr w:type="spellEnd"/>
+      <w:r>
+        <w:rPr>
+          <w:sz w:val="28"/>
+          <w:szCs w:val="28"/>
+        </w:rPr>
+        <w:t xml:space="preserve">-naive UTC format using </w:t>
+      </w:r>
+      <w:proofErr w:type="spellStart"/>
+      <w:r>
+        <w:rPr>
+          <w:sz w:val="28"/>
+          <w:szCs w:val="28"/>
+        </w:rPr>
+        <w:t>pd.to_datetime</w:t>
+      </w:r>
+      <w:proofErr w:type="spellEnd"/>
+      <w:r>
+        <w:rPr>
+          <w:sz w:val="28"/>
+          <w:szCs w:val="28"/>
+        </w:rPr>
+        <w:t xml:space="preserve">(..., </w:t>
+      </w:r>
+      <w:proofErr w:type="spellStart"/>
+      <w:r>
+        <w:rPr>
+          <w:sz w:val="28"/>
+          <w:szCs w:val="28"/>
+        </w:rPr>
+        <w:t>utc</w:t>
+      </w:r>
+      <w:proofErr w:type="spellEnd"/>
+      <w:r>
+        <w:rPr>
+          <w:sz w:val="28"/>
+          <w:szCs w:val="28"/>
+        </w:rPr>
+        <w:t>=True).</w:t>
+      </w:r>
+      <w:proofErr w:type="spellStart"/>
+      <w:r>
+        <w:rPr>
+          <w:sz w:val="28"/>
+          <w:szCs w:val="28"/>
+        </w:rPr>
+        <w:t>dt.tz_convert</w:t>
+      </w:r>
+      <w:proofErr w:type="spellEnd"/>
+      <w:r>
+        <w:rPr>
+          <w:sz w:val="28"/>
+          <w:szCs w:val="28"/>
+        </w:rPr>
+        <w:t>(None).</w:t>
       </w:r>
     </w:p>
     <w:p>
@@ -2605,14 +2681,25 @@
           <w:szCs w:val="28"/>
         </w:rPr>
       </w:pPr>
-      <w:r>
-        <w:rPr>
-          <w:b/>
-          <w:bCs/>
-          <w:sz w:val="28"/>
-          <w:szCs w:val="28"/>
-        </w:rPr>
-        <w:t>dayOfWeek (0-6):</w:t>
+      <w:proofErr w:type="spellStart"/>
+      <w:r>
+        <w:rPr>
+          <w:b/>
+          <w:bCs/>
+          <w:sz w:val="28"/>
+          <w:szCs w:val="28"/>
+        </w:rPr>
+        <w:t>dayOfWeek</w:t>
+      </w:r>
+      <w:proofErr w:type="spellEnd"/>
+      <w:r>
+        <w:rPr>
+          <w:b/>
+          <w:bCs/>
+          <w:sz w:val="28"/>
+          <w:szCs w:val="28"/>
+        </w:rPr>
+        <w:t xml:space="preserve"> (0-6):</w:t>
       </w:r>
       <w:r>
         <w:rPr>
@@ -2647,23 +2734,7 @@
           <w:sz w:val="28"/>
           <w:szCs w:val="28"/>
         </w:rPr>
-        <w:t xml:space="preserve"> Captures seasonality (e.g., Winter storms, </w:t>
-      </w:r>
-      <w:proofErr w:type="gramStart"/>
-      <w:r>
-        <w:rPr>
-          <w:sz w:val="28"/>
-          <w:szCs w:val="28"/>
-        </w:rPr>
-        <w:t>Summer</w:t>
-      </w:r>
-      <w:proofErr w:type="gramEnd"/>
-      <w:r>
-        <w:rPr>
-          <w:sz w:val="28"/>
-          <w:szCs w:val="28"/>
-        </w:rPr>
-        <w:t xml:space="preserve"> heatwaves).</w:t>
+        <w:t xml:space="preserve"> Captures seasonality (e.g., Winter storms, Summer heatwaves).</w:t>
       </w:r>
     </w:p>
     <w:p>
@@ -2677,14 +2748,25 @@
           <w:szCs w:val="28"/>
         </w:rPr>
       </w:pPr>
-      <w:r>
-        <w:rPr>
-          <w:b/>
-          <w:bCs/>
-          <w:sz w:val="28"/>
-          <w:szCs w:val="28"/>
-        </w:rPr>
-        <w:t>isWeekend (Binary):</w:t>
+      <w:proofErr w:type="spellStart"/>
+      <w:r>
+        <w:rPr>
+          <w:b/>
+          <w:bCs/>
+          <w:sz w:val="28"/>
+          <w:szCs w:val="28"/>
+        </w:rPr>
+        <w:t>isWeekend</w:t>
+      </w:r>
+      <w:proofErr w:type="spellEnd"/>
+      <w:r>
+        <w:rPr>
+          <w:b/>
+          <w:bCs/>
+          <w:sz w:val="28"/>
+          <w:szCs w:val="28"/>
+        </w:rPr>
+        <w:t xml:space="preserve"> (Binary):</w:t>
       </w:r>
       <w:r>
         <w:rPr>
@@ -2753,7 +2835,55 @@
           <w:sz w:val="28"/>
           <w:szCs w:val="28"/>
         </w:rPr>
-        <w:t xml:space="preserve"> df['previous'] = df['total_outage_mw'].shift(1)</w:t>
+        <w:t xml:space="preserve"> </w:t>
+      </w:r>
+      <w:proofErr w:type="spellStart"/>
+      <w:r>
+        <w:rPr>
+          <w:sz w:val="28"/>
+          <w:szCs w:val="28"/>
+        </w:rPr>
+        <w:t>df</w:t>
+      </w:r>
+      <w:proofErr w:type="spellEnd"/>
+      <w:r>
+        <w:rPr>
+          <w:sz w:val="28"/>
+          <w:szCs w:val="28"/>
+        </w:rPr>
+        <w:t xml:space="preserve">['previous'] = </w:t>
+      </w:r>
+      <w:proofErr w:type="spellStart"/>
+      <w:r>
+        <w:rPr>
+          <w:sz w:val="28"/>
+          <w:szCs w:val="28"/>
+        </w:rPr>
+        <w:t>df</w:t>
+      </w:r>
+      <w:proofErr w:type="spellEnd"/>
+      <w:r>
+        <w:rPr>
+          <w:sz w:val="28"/>
+          <w:szCs w:val="28"/>
+        </w:rPr>
+        <w:t>['</w:t>
+      </w:r>
+      <w:proofErr w:type="spellStart"/>
+      <w:r>
+        <w:rPr>
+          <w:sz w:val="28"/>
+          <w:szCs w:val="28"/>
+        </w:rPr>
+        <w:t>total_outage_mw</w:t>
+      </w:r>
+      <w:proofErr w:type="spellEnd"/>
+      <w:r>
+        <w:rPr>
+          <w:sz w:val="28"/>
+          <w:szCs w:val="28"/>
+        </w:rPr>
+        <w:t>'].shift(1)</w:t>
       </w:r>
     </w:p>
     <w:p>
@@ -3454,7 +3584,23 @@
           <w:sz w:val="28"/>
           <w:szCs w:val="28"/>
         </w:rPr>
-        <w:t xml:space="preserve"> Scikit-Learn (sklearn)</w:t>
+        <w:t xml:space="preserve"> Scikit-Learn (</w:t>
+      </w:r>
+      <w:proofErr w:type="spellStart"/>
+      <w:r>
+        <w:rPr>
+          <w:sz w:val="28"/>
+          <w:szCs w:val="28"/>
+        </w:rPr>
+        <w:t>sklearn</w:t>
+      </w:r>
+      <w:proofErr w:type="spellEnd"/>
+      <w:r>
+        <w:rPr>
+          <w:sz w:val="28"/>
+          <w:szCs w:val="28"/>
+        </w:rPr>
+        <w:t>)</w:t>
       </w:r>
     </w:p>
     <w:p>
@@ -3488,7 +3634,23 @@
           <w:sz w:val="28"/>
           <w:szCs w:val="28"/>
         </w:rPr>
-        <w:t>The system is divided into two distinct phases managed by the trainAndForecast function.</w:t>
+        <w:t xml:space="preserve">The system is divided into two distinct phases managed by the </w:t>
+      </w:r>
+      <w:proofErr w:type="spellStart"/>
+      <w:r>
+        <w:rPr>
+          <w:sz w:val="28"/>
+          <w:szCs w:val="28"/>
+        </w:rPr>
+        <w:t>trainAndForecast</w:t>
+      </w:r>
+      <w:proofErr w:type="spellEnd"/>
+      <w:r>
+        <w:rPr>
+          <w:sz w:val="28"/>
+          <w:szCs w:val="28"/>
+        </w:rPr>
+        <w:t xml:space="preserve"> function.</w:t>
       </w:r>
     </w:p>
     <w:p>
@@ -3578,7 +3740,23 @@
           <w:sz w:val="28"/>
           <w:szCs w:val="28"/>
         </w:rPr>
-        <w:t xml:space="preserve"> total_outage_mw.</w:t>
+        <w:t xml:space="preserve"> </w:t>
+      </w:r>
+      <w:proofErr w:type="spellStart"/>
+      <w:r>
+        <w:rPr>
+          <w:sz w:val="28"/>
+          <w:szCs w:val="28"/>
+        </w:rPr>
+        <w:t>total_outage_mw</w:t>
+      </w:r>
+      <w:proofErr w:type="spellEnd"/>
+      <w:r>
+        <w:rPr>
+          <w:sz w:val="28"/>
+          <w:szCs w:val="28"/>
+        </w:rPr>
+        <w:t>.</w:t>
       </w:r>
     </w:p>
     <w:p>
@@ -3696,7 +3874,23 @@
           <w:sz w:val="28"/>
           <w:szCs w:val="28"/>
         </w:rPr>
-        <w:t xml:space="preserve"> total_outage_mw (Predicted in Phase 1) + Date features.</w:t>
+        <w:t xml:space="preserve"> </w:t>
+      </w:r>
+      <w:proofErr w:type="spellStart"/>
+      <w:r>
+        <w:rPr>
+          <w:sz w:val="28"/>
+          <w:szCs w:val="28"/>
+        </w:rPr>
+        <w:t>total_outage_mw</w:t>
+      </w:r>
+      <w:proofErr w:type="spellEnd"/>
+      <w:r>
+        <w:rPr>
+          <w:sz w:val="28"/>
+          <w:szCs w:val="28"/>
+        </w:rPr>
+        <w:t xml:space="preserve"> (Predicted in Phase 1) + Date features.</w:t>
       </w:r>
     </w:p>
     <w:p>
@@ -3813,6 +4007,49 @@
         <w:rPr>
           <w:b/>
           <w:bCs/>
+          <w:sz w:val="32"/>
+          <w:szCs w:val="32"/>
+        </w:rPr>
+      </w:pPr>
+      <w:r>
+        <w:rPr>
+          <w:b/>
+          <w:bCs/>
+          <w:sz w:val="32"/>
+          <w:szCs w:val="32"/>
+        </w:rPr>
+        <w:t xml:space="preserve">LINK – </w:t>
+      </w:r>
+      <w:hyperlink r:id="rId7" w:history="1">
+        <w:proofErr w:type="spellStart"/>
+        <w:r>
+          <w:rPr>
+            <w:rStyle w:val="Hyperlink"/>
+            <w:b/>
+            <w:bCs/>
+            <w:sz w:val="32"/>
+            <w:szCs w:val="32"/>
+          </w:rPr>
+          <w:t>DashBoard</w:t>
+        </w:r>
+        <w:proofErr w:type="spellEnd"/>
+        <w:r>
+          <w:rPr>
+            <w:rStyle w:val="Hyperlink"/>
+            <w:b/>
+            <w:bCs/>
+            <w:sz w:val="32"/>
+            <w:szCs w:val="32"/>
+          </w:rPr>
+          <w:t xml:space="preserve"> Deployed Link</w:t>
+        </w:r>
+      </w:hyperlink>
+    </w:p>
+    <w:p>
+      <w:pPr>
+        <w:rPr>
+          <w:b/>
+          <w:bCs/>
           <w:sz w:val="28"/>
           <w:szCs w:val="28"/>
         </w:rPr>
@@ -3839,34 +4076,16 @@
           <w:sz w:val="28"/>
           <w:szCs w:val="28"/>
         </w:rPr>
-        <w:t xml:space="preserve">The project follows </w:t>
-      </w:r>
-      <w:proofErr w:type="gramStart"/>
-      <w:r>
-        <w:rPr>
-          <w:sz w:val="28"/>
-          <w:szCs w:val="28"/>
-        </w:rPr>
-        <w:t xml:space="preserve">a </w:t>
-      </w:r>
-      <w:r>
-        <w:rPr>
-          <w:b/>
-          <w:bCs/>
-          <w:sz w:val="28"/>
-          <w:szCs w:val="28"/>
-        </w:rPr>
-        <w:t>Microservice</w:t>
-      </w:r>
-      <w:proofErr w:type="gramEnd"/>
-      <w:r>
-        <w:rPr>
-          <w:b/>
-          <w:bCs/>
-          <w:sz w:val="28"/>
-          <w:szCs w:val="28"/>
-        </w:rPr>
-        <w:t xml:space="preserve"> Architecture</w:t>
+        <w:t xml:space="preserve">The project follows a </w:t>
+      </w:r>
+      <w:r>
+        <w:rPr>
+          <w:b/>
+          <w:bCs/>
+          <w:sz w:val="28"/>
+          <w:szCs w:val="28"/>
+        </w:rPr>
+        <w:t>Microservice Architecture</w:t>
       </w:r>
       <w:r>
         <w:rPr>
@@ -4119,7 +4338,23 @@
           <w:sz w:val="28"/>
           <w:szCs w:val="28"/>
         </w:rPr>
-        <w:t xml:space="preserve"> region (String), include_prices (Boolean)</w:t>
+        <w:t xml:space="preserve"> region (String), </w:t>
+      </w:r>
+      <w:proofErr w:type="spellStart"/>
+      <w:r>
+        <w:rPr>
+          <w:sz w:val="28"/>
+          <w:szCs w:val="28"/>
+        </w:rPr>
+        <w:t>include_prices</w:t>
+      </w:r>
+      <w:proofErr w:type="spellEnd"/>
+      <w:r>
+        <w:rPr>
+          <w:sz w:val="28"/>
+          <w:szCs w:val="28"/>
+        </w:rPr>
+        <w:t xml:space="preserve"> (Boolean)</w:t>
       </w:r>
     </w:p>
     <w:p>
@@ -4168,7 +4403,23 @@
           <w:sz w:val="28"/>
           <w:szCs w:val="28"/>
         </w:rPr>
-        <w:t xml:space="preserve"> Reads the CSV files into Pandas DataFrames.</w:t>
+        <w:t xml:space="preserve"> Reads the CSV files into Pandas </w:t>
+      </w:r>
+      <w:proofErr w:type="spellStart"/>
+      <w:r>
+        <w:rPr>
+          <w:sz w:val="28"/>
+          <w:szCs w:val="28"/>
+        </w:rPr>
+        <w:t>DataFrames</w:t>
+      </w:r>
+      <w:proofErr w:type="spellEnd"/>
+      <w:r>
+        <w:rPr>
+          <w:sz w:val="28"/>
+          <w:szCs w:val="28"/>
+        </w:rPr>
+        <w:t>.</w:t>
       </w:r>
     </w:p>
     <w:p>
@@ -4224,7 +4475,23 @@
           <w:sz w:val="28"/>
           <w:szCs w:val="28"/>
         </w:rPr>
-        <w:t xml:space="preserve"> It generates the 5-day outage forecast. If include_prices=true, it runs a secondary prediction loop to forecast fuel prices based on the predicted outage levels.</w:t>
+        <w:t xml:space="preserve"> It generates the 5-day outage forecast. If </w:t>
+      </w:r>
+      <w:proofErr w:type="spellStart"/>
+      <w:r>
+        <w:rPr>
+          <w:sz w:val="28"/>
+          <w:szCs w:val="28"/>
+        </w:rPr>
+        <w:t>include_prices</w:t>
+      </w:r>
+      <w:proofErr w:type="spellEnd"/>
+      <w:r>
+        <w:rPr>
+          <w:sz w:val="28"/>
+          <w:szCs w:val="28"/>
+        </w:rPr>
+        <w:t>=true, it runs a secondary prediction loop to forecast fuel prices based on the predicted outage levels.</w:t>
       </w:r>
     </w:p>
     <w:p>
@@ -4303,38 +4570,43 @@
           <w:sz w:val="28"/>
           <w:szCs w:val="28"/>
         </w:rPr>
-        <w:t>5.3 Frontend Dashboard Implementation (Dashboard.jsx)</w:t>
-      </w:r>
-    </w:p>
-    <w:p>
-      <w:pPr>
-        <w:rPr>
-          <w:sz w:val="28"/>
-          <w:szCs w:val="28"/>
-        </w:rPr>
-      </w:pPr>
-      <w:r>
-        <w:rPr>
-          <w:sz w:val="28"/>
-          <w:szCs w:val="28"/>
-        </w:rPr>
-        <w:t xml:space="preserve">The </w:t>
-      </w:r>
-      <w:proofErr w:type="gramStart"/>
-      <w:r>
-        <w:rPr>
-          <w:sz w:val="28"/>
-          <w:szCs w:val="28"/>
-        </w:rPr>
-        <w:t>frontend</w:t>
-      </w:r>
-      <w:proofErr w:type="gramEnd"/>
-      <w:r>
-        <w:rPr>
-          <w:sz w:val="28"/>
-          <w:szCs w:val="28"/>
-        </w:rPr>
-        <w:t xml:space="preserve"> is a React functional component designed for data visualization.</w:t>
+        <w:t>5.3 Frontend Dashboard Implementation (</w:t>
+      </w:r>
+      <w:proofErr w:type="spellStart"/>
+      <w:r>
+        <w:rPr>
+          <w:b/>
+          <w:bCs/>
+          <w:sz w:val="28"/>
+          <w:szCs w:val="28"/>
+        </w:rPr>
+        <w:t>Dashboard.jsx</w:t>
+      </w:r>
+      <w:proofErr w:type="spellEnd"/>
+      <w:r>
+        <w:rPr>
+          <w:b/>
+          <w:bCs/>
+          <w:sz w:val="28"/>
+          <w:szCs w:val="28"/>
+        </w:rPr>
+        <w:t>)</w:t>
+      </w:r>
+    </w:p>
+    <w:p>
+      <w:pPr>
+        <w:rPr>
+          <w:sz w:val="28"/>
+          <w:szCs w:val="28"/>
+        </w:rPr>
+      </w:pPr>
+      <w:r>
+        <w:rPr>
+          <w:sz w:val="28"/>
+          <w:szCs w:val="28"/>
+        </w:rPr>
+        <w:lastRenderedPageBreak/>
+        <w:t>The frontend is a React functional component designed for data visualization.</w:t>
       </w:r>
     </w:p>
     <w:p>
@@ -4355,7 +4627,6 @@
           <w:sz w:val="28"/>
           <w:szCs w:val="28"/>
         </w:rPr>
-        <w:lastRenderedPageBreak/>
         <w:t>State Management:</w:t>
       </w:r>
       <w:r>
@@ -4363,7 +4634,23 @@
           <w:sz w:val="28"/>
           <w:szCs w:val="28"/>
         </w:rPr>
-        <w:t xml:space="preserve"> Uses useState to handle the selected region, loading states, and API responses.</w:t>
+        <w:t xml:space="preserve"> Uses </w:t>
+      </w:r>
+      <w:proofErr w:type="spellStart"/>
+      <w:r>
+        <w:rPr>
+          <w:sz w:val="28"/>
+          <w:szCs w:val="28"/>
+        </w:rPr>
+        <w:t>useState</w:t>
+      </w:r>
+      <w:proofErr w:type="spellEnd"/>
+      <w:r>
+        <w:rPr>
+          <w:sz w:val="28"/>
+          <w:szCs w:val="28"/>
+        </w:rPr>
+        <w:t xml:space="preserve"> to handle the selected region, loading states, and API responses.</w:t>
       </w:r>
     </w:p>
     <w:p>
@@ -4391,7 +4678,23 @@
           <w:sz w:val="28"/>
           <w:szCs w:val="28"/>
         </w:rPr>
-        <w:t xml:space="preserve"> Uses axios to asynchronously call the Flask backend.</w:t>
+        <w:t xml:space="preserve"> Uses </w:t>
+      </w:r>
+      <w:proofErr w:type="spellStart"/>
+      <w:r>
+        <w:rPr>
+          <w:sz w:val="28"/>
+          <w:szCs w:val="28"/>
+        </w:rPr>
+        <w:t>axios</w:t>
+      </w:r>
+      <w:proofErr w:type="spellEnd"/>
+      <w:r>
+        <w:rPr>
+          <w:sz w:val="28"/>
+          <w:szCs w:val="28"/>
+        </w:rPr>
+        <w:t xml:space="preserve"> to asynchronously call the Flask backend.</w:t>
       </w:r>
     </w:p>
     <w:p>
@@ -4711,6 +5014,7 @@
           <w:sz w:val="28"/>
           <w:szCs w:val="28"/>
         </w:rPr>
+        <w:lastRenderedPageBreak/>
         <w:t>5.</w:t>
       </w:r>
       <w:r>
@@ -4748,7 +5052,6 @@
           <w:sz w:val="28"/>
           <w:szCs w:val="28"/>
         </w:rPr>
-        <w:lastRenderedPageBreak/>
         <w:tab/>
       </w:r>
     </w:p>
@@ -4765,6 +5068,7 @@
         <w:rPr>
           <w:b/>
           <w:bCs/>
+          <w:noProof/>
           <w:sz w:val="28"/>
           <w:szCs w:val="28"/>
         </w:rPr>
@@ -4792,7 +5096,7 @@
                     <pic:cNvPicPr/>
                   </pic:nvPicPr>
                   <pic:blipFill>
-                    <a:blip r:embed="rId7">
+                    <a:blip r:embed="rId8">
                       <a:extLst>
                         <a:ext uri="{28A0092B-C50C-407E-A947-70E740481C1C}">
                           <a14:useLocalDpi xmlns:a14="http://schemas.microsoft.com/office/drawing/2010/main" val="0"/>
@@ -4827,11 +5131,12 @@
         <w:rPr>
           <w:b/>
           <w:bCs/>
+          <w:noProof/>
           <w:sz w:val="28"/>
           <w:szCs w:val="28"/>
         </w:rPr>
         <w:drawing>
-          <wp:anchor distT="0" distB="0" distL="114300" distR="114300" simplePos="0" relativeHeight="251659264" behindDoc="0" locked="0" layoutInCell="1" allowOverlap="1" wp14:anchorId="2024ADE9" wp14:editId="09440DA3">
+          <wp:anchor distT="0" distB="0" distL="114300" distR="114300" simplePos="0" relativeHeight="251659264" behindDoc="0" locked="0" layoutInCell="1" allowOverlap="1" wp14:anchorId="2024ADE9" wp14:editId="50323705">
             <wp:simplePos x="0" y="0"/>
             <wp:positionH relativeFrom="column">
               <wp:posOffset>19050</wp:posOffset>
@@ -4854,7 +5159,7 @@
                     <pic:cNvPicPr/>
                   </pic:nvPicPr>
                   <pic:blipFill>
-                    <a:blip r:embed="rId8" cstate="print">
+                    <a:blip r:embed="rId9" cstate="print">
                       <a:extLst>
                         <a:ext uri="{28A0092B-C50C-407E-A947-70E740481C1C}">
                           <a14:useLocalDpi xmlns:a14="http://schemas.microsoft.com/office/drawing/2010/main" val="0"/>
@@ -5443,23 +5748,7 @@
           <w:sz w:val="28"/>
           <w:szCs w:val="28"/>
         </w:rPr>
-        <w:t>Scikit-</w:t>
-      </w:r>
-      <w:proofErr w:type="gramStart"/>
-      <w:r>
-        <w:rPr>
-          <w:sz w:val="28"/>
-          <w:szCs w:val="28"/>
-        </w:rPr>
-        <w:t>learn</w:t>
-      </w:r>
-      <w:proofErr w:type="gramEnd"/>
-      <w:r>
-        <w:rPr>
-          <w:sz w:val="28"/>
-          <w:szCs w:val="28"/>
-        </w:rPr>
-        <w:t xml:space="preserve"> Developers. (2025). </w:t>
+        <w:t xml:space="preserve">Scikit-learn Developers. (2025). </w:t>
       </w:r>
       <w:r>
         <w:rPr>

</xml_diff>

<commit_message>
added ppt for presentation
</commit_message>
<xml_diff>
--- a/ReportAdityaShukla12312951.docx
+++ b/ReportAdityaShukla12312951.docx
@@ -222,6 +222,60 @@
           <w:sz w:val="28"/>
           <w:szCs w:val="28"/>
         </w:rPr>
+        <w:t>Registration Number</w:t>
+      </w:r>
+      <w:r>
+        <w:rPr>
+          <w:sz w:val="28"/>
+          <w:szCs w:val="28"/>
+        </w:rPr>
+        <w:t>: 12312951</w:t>
+      </w:r>
+    </w:p>
+    <w:p>
+      <w:pPr>
+        <w:jc w:val="center"/>
+        <w:rPr>
+          <w:b/>
+          <w:bCs/>
+          <w:sz w:val="28"/>
+          <w:szCs w:val="28"/>
+        </w:rPr>
+      </w:pPr>
+      <w:r>
+        <w:rPr>
+          <w:b/>
+          <w:bCs/>
+          <w:sz w:val="28"/>
+          <w:szCs w:val="28"/>
+        </w:rPr>
+        <w:t>Section</w:t>
+      </w:r>
+      <w:r>
+        <w:rPr>
+          <w:b/>
+          <w:bCs/>
+          <w:sz w:val="28"/>
+          <w:szCs w:val="28"/>
+        </w:rPr>
+        <w:t>: K23BM</w:t>
+      </w:r>
+    </w:p>
+    <w:p>
+      <w:pPr>
+        <w:jc w:val="center"/>
+        <w:rPr>
+          <w:sz w:val="28"/>
+          <w:szCs w:val="28"/>
+        </w:rPr>
+      </w:pPr>
+      <w:r>
+        <w:rPr>
+          <w:b/>
+          <w:bCs/>
+          <w:sz w:val="28"/>
+          <w:szCs w:val="28"/>
+        </w:rPr>
         <w:t>Date:</w:t>
       </w:r>
       <w:r>
@@ -419,23 +473,7 @@
           <w:sz w:val="28"/>
           <w:szCs w:val="28"/>
         </w:rPr>
-        <w:t xml:space="preserve"> 2.1 Data Sources (</w:t>
-      </w:r>
-      <w:proofErr w:type="spellStart"/>
-      <w:r>
-        <w:rPr>
-          <w:sz w:val="28"/>
-          <w:szCs w:val="28"/>
-        </w:rPr>
-        <w:t>GridStatus</w:t>
-      </w:r>
-      <w:proofErr w:type="spellEnd"/>
-      <w:r>
-        <w:rPr>
-          <w:sz w:val="28"/>
-          <w:szCs w:val="28"/>
-        </w:rPr>
-        <w:t xml:space="preserve"> &amp; PJM) 2.2 Dataset 1: Generation Outages 2.3 Dataset 2: Power Grid Prices 2.4 Data Dictionary</w:t>
+        <w:t xml:space="preserve"> 2.1 Data Sources (GridStatus &amp; PJM) 2.2 Dataset 1: Generation Outages 2.3 Dataset 2: Power Grid Prices 2.4 Data Dictionary</w:t>
       </w:r>
     </w:p>
     <w:p>
@@ -1184,23 +1222,7 @@
           <w:sz w:val="28"/>
           <w:szCs w:val="28"/>
         </w:rPr>
-        <w:t xml:space="preserve">Both the real and synthetic datasets underwent rigorous preprocessing, including </w:t>
-      </w:r>
-      <w:proofErr w:type="spellStart"/>
-      <w:r>
-        <w:rPr>
-          <w:sz w:val="28"/>
-          <w:szCs w:val="28"/>
-        </w:rPr>
-        <w:t>timezone</w:t>
-      </w:r>
-      <w:proofErr w:type="spellEnd"/>
-      <w:r>
-        <w:rPr>
-          <w:sz w:val="28"/>
-          <w:szCs w:val="28"/>
-        </w:rPr>
-        <w:t xml:space="preserve"> normalization to UTC, handling of null values, and the generation of "Lag Features" (e.g., $t-1$, $t-7$) to ensure compatibility with supervised machine learning algorithms.</w:t>
+        <w:t>Both the real and synthetic datasets underwent rigorous preprocessing, including timezone normalization to UTC, handling of null values, and the generation of "Lag Features" (e.g., $t-1$, $t-7$) to ensure compatibility with supervised machine learning algorithms.</w:t>
       </w:r>
     </w:p>
     <w:p>
@@ -1772,23 +1794,7 @@
           <w:sz w:val="28"/>
           <w:szCs w:val="28"/>
         </w:rPr>
-        <w:t xml:space="preserve"> </w:t>
-      </w:r>
-      <w:proofErr w:type="spellStart"/>
-      <w:r>
-        <w:rPr>
-          <w:sz w:val="28"/>
-          <w:szCs w:val="28"/>
-        </w:rPr>
-        <w:t>total_outages_mw</w:t>
-      </w:r>
-      <w:proofErr w:type="spellEnd"/>
-      <w:r>
-        <w:rPr>
-          <w:sz w:val="28"/>
-          <w:szCs w:val="28"/>
-        </w:rPr>
-        <w:t xml:space="preserve"> (The sum of Forced + Maintenance + Planned outages).</w:t>
+        <w:t xml:space="preserve"> total_outages_mw (The sum of Forced + Maintenance + Planned outages).</w:t>
       </w:r>
     </w:p>
     <w:p>
@@ -1995,7 +2001,6 @@
                 <w:szCs w:val="28"/>
               </w:rPr>
             </w:pPr>
-            <w:proofErr w:type="spellStart"/>
             <w:r>
               <w:rPr>
                 <w:sz w:val="28"/>
@@ -2003,7 +2008,6 @@
               </w:rPr>
               <w:t>interval_start_local</w:t>
             </w:r>
-            <w:proofErr w:type="spellEnd"/>
           </w:p>
         </w:tc>
         <w:tc>
@@ -2019,7 +2023,6 @@
                 <w:szCs w:val="28"/>
               </w:rPr>
             </w:pPr>
-            <w:proofErr w:type="spellStart"/>
             <w:r>
               <w:rPr>
                 <w:sz w:val="28"/>
@@ -2027,7 +2030,6 @@
               </w:rPr>
               <w:t>DateTime</w:t>
             </w:r>
-            <w:proofErr w:type="spellEnd"/>
           </w:p>
         </w:tc>
         <w:tc>
@@ -2145,7 +2147,6 @@
                 <w:szCs w:val="28"/>
               </w:rPr>
             </w:pPr>
-            <w:proofErr w:type="spellStart"/>
             <w:r>
               <w:rPr>
                 <w:sz w:val="28"/>
@@ -2153,7 +2154,6 @@
               </w:rPr>
               <w:t>total_outage_mw</w:t>
             </w:r>
-            <w:proofErr w:type="spellEnd"/>
           </w:p>
         </w:tc>
         <w:tc>
@@ -2220,7 +2220,6 @@
                 <w:szCs w:val="28"/>
               </w:rPr>
             </w:pPr>
-            <w:proofErr w:type="spellStart"/>
             <w:r>
               <w:rPr>
                 <w:sz w:val="28"/>
@@ -2228,7 +2227,6 @@
               </w:rPr>
               <w:t>natural_gas_price</w:t>
             </w:r>
-            <w:proofErr w:type="spellEnd"/>
           </w:p>
         </w:tc>
         <w:tc>
@@ -2295,7 +2293,6 @@
                 <w:szCs w:val="28"/>
               </w:rPr>
             </w:pPr>
-            <w:proofErr w:type="spellStart"/>
             <w:r>
               <w:rPr>
                 <w:sz w:val="28"/>
@@ -2304,7 +2301,6 @@
               <w:lastRenderedPageBreak/>
               <w:t>solar_price</w:t>
             </w:r>
-            <w:proofErr w:type="spellEnd"/>
           </w:p>
         </w:tc>
         <w:tc>
@@ -2371,7 +2367,6 @@
                 <w:szCs w:val="28"/>
               </w:rPr>
             </w:pPr>
-            <w:proofErr w:type="spellStart"/>
             <w:r>
               <w:rPr>
                 <w:sz w:val="28"/>
@@ -2379,7 +2374,6 @@
               </w:rPr>
               <w:t>wind_price</w:t>
             </w:r>
-            <w:proofErr w:type="spellEnd"/>
           </w:p>
         </w:tc>
         <w:tc>
@@ -2541,71 +2535,7 @@
           <w:sz w:val="28"/>
           <w:szCs w:val="28"/>
         </w:rPr>
-        <w:t xml:space="preserve"> We converted all timestamps to </w:t>
-      </w:r>
-      <w:proofErr w:type="spellStart"/>
-      <w:r>
-        <w:rPr>
-          <w:sz w:val="28"/>
-          <w:szCs w:val="28"/>
-        </w:rPr>
-        <w:t>timezone</w:t>
-      </w:r>
-      <w:proofErr w:type="spellEnd"/>
-      <w:r>
-        <w:rPr>
-          <w:sz w:val="28"/>
-          <w:szCs w:val="28"/>
-        </w:rPr>
-        <w:t xml:space="preserve">-naive UTC format using </w:t>
-      </w:r>
-      <w:proofErr w:type="spellStart"/>
-      <w:r>
-        <w:rPr>
-          <w:sz w:val="28"/>
-          <w:szCs w:val="28"/>
-        </w:rPr>
-        <w:t>pd.to_datetime</w:t>
-      </w:r>
-      <w:proofErr w:type="spellEnd"/>
-      <w:r>
-        <w:rPr>
-          <w:sz w:val="28"/>
-          <w:szCs w:val="28"/>
-        </w:rPr>
-        <w:t xml:space="preserve">(..., </w:t>
-      </w:r>
-      <w:proofErr w:type="spellStart"/>
-      <w:r>
-        <w:rPr>
-          <w:sz w:val="28"/>
-          <w:szCs w:val="28"/>
-        </w:rPr>
-        <w:t>utc</w:t>
-      </w:r>
-      <w:proofErr w:type="spellEnd"/>
-      <w:r>
-        <w:rPr>
-          <w:sz w:val="28"/>
-          <w:szCs w:val="28"/>
-        </w:rPr>
-        <w:t>=True).</w:t>
-      </w:r>
-      <w:proofErr w:type="spellStart"/>
-      <w:r>
-        <w:rPr>
-          <w:sz w:val="28"/>
-          <w:szCs w:val="28"/>
-        </w:rPr>
-        <w:t>dt.tz_convert</w:t>
-      </w:r>
-      <w:proofErr w:type="spellEnd"/>
-      <w:r>
-        <w:rPr>
-          <w:sz w:val="28"/>
-          <w:szCs w:val="28"/>
-        </w:rPr>
-        <w:t>(None).</w:t>
+        <w:t xml:space="preserve"> We converted all timestamps to timezone-naive UTC format using pd.to_datetime(..., utc=True).dt.tz_convert(None).</w:t>
       </w:r>
     </w:p>
     <w:p>
@@ -2681,25 +2611,14 @@
           <w:szCs w:val="28"/>
         </w:rPr>
       </w:pPr>
-      <w:proofErr w:type="spellStart"/>
-      <w:r>
-        <w:rPr>
-          <w:b/>
-          <w:bCs/>
-          <w:sz w:val="28"/>
-          <w:szCs w:val="28"/>
-        </w:rPr>
-        <w:t>dayOfWeek</w:t>
-      </w:r>
-      <w:proofErr w:type="spellEnd"/>
-      <w:r>
-        <w:rPr>
-          <w:b/>
-          <w:bCs/>
-          <w:sz w:val="28"/>
-          <w:szCs w:val="28"/>
-        </w:rPr>
-        <w:t xml:space="preserve"> (0-6):</w:t>
+      <w:r>
+        <w:rPr>
+          <w:b/>
+          <w:bCs/>
+          <w:sz w:val="28"/>
+          <w:szCs w:val="28"/>
+        </w:rPr>
+        <w:t>dayOfWeek (0-6):</w:t>
       </w:r>
       <w:r>
         <w:rPr>
@@ -2748,25 +2667,14 @@
           <w:szCs w:val="28"/>
         </w:rPr>
       </w:pPr>
-      <w:proofErr w:type="spellStart"/>
-      <w:r>
-        <w:rPr>
-          <w:b/>
-          <w:bCs/>
-          <w:sz w:val="28"/>
-          <w:szCs w:val="28"/>
-        </w:rPr>
-        <w:t>isWeekend</w:t>
-      </w:r>
-      <w:proofErr w:type="spellEnd"/>
-      <w:r>
-        <w:rPr>
-          <w:b/>
-          <w:bCs/>
-          <w:sz w:val="28"/>
-          <w:szCs w:val="28"/>
-        </w:rPr>
-        <w:t xml:space="preserve"> (Binary):</w:t>
+      <w:r>
+        <w:rPr>
+          <w:b/>
+          <w:bCs/>
+          <w:sz w:val="28"/>
+          <w:szCs w:val="28"/>
+        </w:rPr>
+        <w:t>isWeekend (Binary):</w:t>
       </w:r>
       <w:r>
         <w:rPr>
@@ -2835,55 +2743,7 @@
           <w:sz w:val="28"/>
           <w:szCs w:val="28"/>
         </w:rPr>
-        <w:t xml:space="preserve"> </w:t>
-      </w:r>
-      <w:proofErr w:type="spellStart"/>
-      <w:r>
-        <w:rPr>
-          <w:sz w:val="28"/>
-          <w:szCs w:val="28"/>
-        </w:rPr>
-        <w:t>df</w:t>
-      </w:r>
-      <w:proofErr w:type="spellEnd"/>
-      <w:r>
-        <w:rPr>
-          <w:sz w:val="28"/>
-          <w:szCs w:val="28"/>
-        </w:rPr>
-        <w:t xml:space="preserve">['previous'] = </w:t>
-      </w:r>
-      <w:proofErr w:type="spellStart"/>
-      <w:r>
-        <w:rPr>
-          <w:sz w:val="28"/>
-          <w:szCs w:val="28"/>
-        </w:rPr>
-        <w:t>df</w:t>
-      </w:r>
-      <w:proofErr w:type="spellEnd"/>
-      <w:r>
-        <w:rPr>
-          <w:sz w:val="28"/>
-          <w:szCs w:val="28"/>
-        </w:rPr>
-        <w:t>['</w:t>
-      </w:r>
-      <w:proofErr w:type="spellStart"/>
-      <w:r>
-        <w:rPr>
-          <w:sz w:val="28"/>
-          <w:szCs w:val="28"/>
-        </w:rPr>
-        <w:t>total_outage_mw</w:t>
-      </w:r>
-      <w:proofErr w:type="spellEnd"/>
-      <w:r>
-        <w:rPr>
-          <w:sz w:val="28"/>
-          <w:szCs w:val="28"/>
-        </w:rPr>
-        <w:t>'].shift(1)</w:t>
+        <w:t xml:space="preserve"> df['previous'] = df['total_outage_mw'].shift(1)</w:t>
       </w:r>
     </w:p>
     <w:p>
@@ -3584,23 +3444,7 @@
           <w:sz w:val="28"/>
           <w:szCs w:val="28"/>
         </w:rPr>
-        <w:t xml:space="preserve"> Scikit-Learn (</w:t>
-      </w:r>
-      <w:proofErr w:type="spellStart"/>
-      <w:r>
-        <w:rPr>
-          <w:sz w:val="28"/>
-          <w:szCs w:val="28"/>
-        </w:rPr>
-        <w:t>sklearn</w:t>
-      </w:r>
-      <w:proofErr w:type="spellEnd"/>
-      <w:r>
-        <w:rPr>
-          <w:sz w:val="28"/>
-          <w:szCs w:val="28"/>
-        </w:rPr>
-        <w:t>)</w:t>
+        <w:t xml:space="preserve"> Scikit-Learn (sklearn)</w:t>
       </w:r>
     </w:p>
     <w:p>
@@ -3634,23 +3478,7 @@
           <w:sz w:val="28"/>
           <w:szCs w:val="28"/>
         </w:rPr>
-        <w:t xml:space="preserve">The system is divided into two distinct phases managed by the </w:t>
-      </w:r>
-      <w:proofErr w:type="spellStart"/>
-      <w:r>
-        <w:rPr>
-          <w:sz w:val="28"/>
-          <w:szCs w:val="28"/>
-        </w:rPr>
-        <w:t>trainAndForecast</w:t>
-      </w:r>
-      <w:proofErr w:type="spellEnd"/>
-      <w:r>
-        <w:rPr>
-          <w:sz w:val="28"/>
-          <w:szCs w:val="28"/>
-        </w:rPr>
-        <w:t xml:space="preserve"> function.</w:t>
+        <w:t>The system is divided into two distinct phases managed by the trainAndForecast function.</w:t>
       </w:r>
     </w:p>
     <w:p>
@@ -3740,23 +3568,7 @@
           <w:sz w:val="28"/>
           <w:szCs w:val="28"/>
         </w:rPr>
-        <w:t xml:space="preserve"> </w:t>
-      </w:r>
-      <w:proofErr w:type="spellStart"/>
-      <w:r>
-        <w:rPr>
-          <w:sz w:val="28"/>
-          <w:szCs w:val="28"/>
-        </w:rPr>
-        <w:t>total_outage_mw</w:t>
-      </w:r>
-      <w:proofErr w:type="spellEnd"/>
-      <w:r>
-        <w:rPr>
-          <w:sz w:val="28"/>
-          <w:szCs w:val="28"/>
-        </w:rPr>
-        <w:t>.</w:t>
+        <w:t xml:space="preserve"> total_outage_mw.</w:t>
       </w:r>
     </w:p>
     <w:p>
@@ -3874,23 +3686,7 @@
           <w:sz w:val="28"/>
           <w:szCs w:val="28"/>
         </w:rPr>
-        <w:t xml:space="preserve"> </w:t>
-      </w:r>
-      <w:proofErr w:type="spellStart"/>
-      <w:r>
-        <w:rPr>
-          <w:sz w:val="28"/>
-          <w:szCs w:val="28"/>
-        </w:rPr>
-        <w:t>total_outage_mw</w:t>
-      </w:r>
-      <w:proofErr w:type="spellEnd"/>
-      <w:r>
-        <w:rPr>
-          <w:sz w:val="28"/>
-          <w:szCs w:val="28"/>
-        </w:rPr>
-        <w:t xml:space="preserve"> (Predicted in Phase 1) + Date features.</w:t>
+        <w:t xml:space="preserve"> total_outage_mw (Predicted in Phase 1) + Date features.</w:t>
       </w:r>
     </w:p>
     <w:p>
@@ -4021,7 +3817,6 @@
         <w:t xml:space="preserve">LINK – </w:t>
       </w:r>
       <w:hyperlink r:id="rId7" w:history="1">
-        <w:proofErr w:type="spellStart"/>
         <w:r>
           <w:rPr>
             <w:rStyle w:val="Hyperlink"/>
@@ -4030,18 +3825,7 @@
             <w:sz w:val="32"/>
             <w:szCs w:val="32"/>
           </w:rPr>
-          <w:t>DashBoard</w:t>
-        </w:r>
-        <w:proofErr w:type="spellEnd"/>
-        <w:r>
-          <w:rPr>
-            <w:rStyle w:val="Hyperlink"/>
-            <w:b/>
-            <w:bCs/>
-            <w:sz w:val="32"/>
-            <w:szCs w:val="32"/>
-          </w:rPr>
-          <w:t xml:space="preserve"> Deployed Link</w:t>
+          <w:t>DashBoard Deployed Link</w:t>
         </w:r>
       </w:hyperlink>
     </w:p>
@@ -4338,23 +4122,7 @@
           <w:sz w:val="28"/>
           <w:szCs w:val="28"/>
         </w:rPr>
-        <w:t xml:space="preserve"> region (String), </w:t>
-      </w:r>
-      <w:proofErr w:type="spellStart"/>
-      <w:r>
-        <w:rPr>
-          <w:sz w:val="28"/>
-          <w:szCs w:val="28"/>
-        </w:rPr>
-        <w:t>include_prices</w:t>
-      </w:r>
-      <w:proofErr w:type="spellEnd"/>
-      <w:r>
-        <w:rPr>
-          <w:sz w:val="28"/>
-          <w:szCs w:val="28"/>
-        </w:rPr>
-        <w:t xml:space="preserve"> (Boolean)</w:t>
+        <w:t xml:space="preserve"> region (String), include_prices (Boolean)</w:t>
       </w:r>
     </w:p>
     <w:p>
@@ -4403,23 +4171,7 @@
           <w:sz w:val="28"/>
           <w:szCs w:val="28"/>
         </w:rPr>
-        <w:t xml:space="preserve"> Reads the CSV files into Pandas </w:t>
-      </w:r>
-      <w:proofErr w:type="spellStart"/>
-      <w:r>
-        <w:rPr>
-          <w:sz w:val="28"/>
-          <w:szCs w:val="28"/>
-        </w:rPr>
-        <w:t>DataFrames</w:t>
-      </w:r>
-      <w:proofErr w:type="spellEnd"/>
-      <w:r>
-        <w:rPr>
-          <w:sz w:val="28"/>
-          <w:szCs w:val="28"/>
-        </w:rPr>
-        <w:t>.</w:t>
+        <w:t xml:space="preserve"> Reads the CSV files into Pandas DataFrames.</w:t>
       </w:r>
     </w:p>
     <w:p>
@@ -4475,23 +4227,7 @@
           <w:sz w:val="28"/>
           <w:szCs w:val="28"/>
         </w:rPr>
-        <w:t xml:space="preserve"> It generates the 5-day outage forecast. If </w:t>
-      </w:r>
-      <w:proofErr w:type="spellStart"/>
-      <w:r>
-        <w:rPr>
-          <w:sz w:val="28"/>
-          <w:szCs w:val="28"/>
-        </w:rPr>
-        <w:t>include_prices</w:t>
-      </w:r>
-      <w:proofErr w:type="spellEnd"/>
-      <w:r>
-        <w:rPr>
-          <w:sz w:val="28"/>
-          <w:szCs w:val="28"/>
-        </w:rPr>
-        <w:t>=true, it runs a secondary prediction loop to forecast fuel prices based on the predicted outage levels.</w:t>
+        <w:t xml:space="preserve"> It generates the 5-day outage forecast. If include_prices=true, it runs a secondary prediction loop to forecast fuel prices based on the predicted outage levels.</w:t>
       </w:r>
     </w:p>
     <w:p>
@@ -4570,27 +4306,7 @@
           <w:sz w:val="28"/>
           <w:szCs w:val="28"/>
         </w:rPr>
-        <w:t>5.3 Frontend Dashboard Implementation (</w:t>
-      </w:r>
-      <w:proofErr w:type="spellStart"/>
-      <w:r>
-        <w:rPr>
-          <w:b/>
-          <w:bCs/>
-          <w:sz w:val="28"/>
-          <w:szCs w:val="28"/>
-        </w:rPr>
-        <w:t>Dashboard.jsx</w:t>
-      </w:r>
-      <w:proofErr w:type="spellEnd"/>
-      <w:r>
-        <w:rPr>
-          <w:b/>
-          <w:bCs/>
-          <w:sz w:val="28"/>
-          <w:szCs w:val="28"/>
-        </w:rPr>
-        <w:t>)</w:t>
+        <w:t>5.3 Frontend Dashboard Implementation (Dashboard.jsx)</w:t>
       </w:r>
     </w:p>
     <w:p>
@@ -4634,23 +4350,7 @@
           <w:sz w:val="28"/>
           <w:szCs w:val="28"/>
         </w:rPr>
-        <w:t xml:space="preserve"> Uses </w:t>
-      </w:r>
-      <w:proofErr w:type="spellStart"/>
-      <w:r>
-        <w:rPr>
-          <w:sz w:val="28"/>
-          <w:szCs w:val="28"/>
-        </w:rPr>
-        <w:t>useState</w:t>
-      </w:r>
-      <w:proofErr w:type="spellEnd"/>
-      <w:r>
-        <w:rPr>
-          <w:sz w:val="28"/>
-          <w:szCs w:val="28"/>
-        </w:rPr>
-        <w:t xml:space="preserve"> to handle the selected region, loading states, and API responses.</w:t>
+        <w:t xml:space="preserve"> Uses useState to handle the selected region, loading states, and API responses.</w:t>
       </w:r>
     </w:p>
     <w:p>
@@ -4678,23 +4378,7 @@
           <w:sz w:val="28"/>
           <w:szCs w:val="28"/>
         </w:rPr>
-        <w:t xml:space="preserve"> Uses </w:t>
-      </w:r>
-      <w:proofErr w:type="spellStart"/>
-      <w:r>
-        <w:rPr>
-          <w:sz w:val="28"/>
-          <w:szCs w:val="28"/>
-        </w:rPr>
-        <w:t>axios</w:t>
-      </w:r>
-      <w:proofErr w:type="spellEnd"/>
-      <w:r>
-        <w:rPr>
-          <w:sz w:val="28"/>
-          <w:szCs w:val="28"/>
-        </w:rPr>
-        <w:t xml:space="preserve"> to asynchronously call the Flask backend.</w:t>
+        <w:t xml:space="preserve"> Uses axios to asynchronously call the Flask backend.</w:t>
       </w:r>
     </w:p>
     <w:p>

</xml_diff>